<commit_message>
working on 6 ...
</commit_message>
<xml_diff>
--- a/LogiHW6 09.30/HW6-9931053-ChamRun_Moini.docx
+++ b/LogiHW6 09.30/HW6-9931053-ChamRun_Moini.docx
@@ -135,6 +135,7 @@
       </w:pPr>
       <w:r>
         <w:rPr>
+          <w:noProof/>
           <w:rtl/>
           <w:lang w:bidi="fa-IR"/>
         </w:rPr>
@@ -189,6 +190,193 @@
           <w:lang w:bidi="fa-IR"/>
         </w:rPr>
       </w:pPr>
+      <w:r>
+        <w:rPr>
+          <w:rFonts w:hint="cs"/>
+          <w:rtl/>
+          <w:lang w:bidi="fa-IR"/>
+        </w:rPr>
+        <w:t>الف)</w:t>
+      </w:r>
+    </w:p>
+    <w:p>
+      <w:pPr>
+        <w:bidi/>
+        <w:jc w:val="center"/>
+        <w:rPr>
+          <w:rtl/>
+          <w:lang w:bidi="fa-IR"/>
+        </w:rPr>
+      </w:pPr>
+      <w:r>
+        <w:rPr>
+          <w:rFonts w:hint="cs"/>
+          <w:rtl/>
+          <w:lang w:bidi="fa-IR"/>
+        </w:rPr>
+        <w:t>حداکثر فرکانس کلاک هنگامی به دست می‌آید که دوره‌ی کلاک، کم‌ترین</w:t>
+      </w:r>
+      <w:r>
+        <w:rPr>
+          <w:rFonts w:hint="cs"/>
+          <w:rtl/>
+          <w:lang w:bidi="fa-IR"/>
+        </w:rPr>
+        <w:t xml:space="preserve"> مقدار را داشته باشد. پس باید محاسبه کنیم که حداقل مقدار مجاز برای هر دورهی کلاک، چقدر است</w:t>
+      </w:r>
+      <w:r>
+        <w:rPr>
+          <w:rFonts w:hint="cs"/>
+          <w:rtl/>
+          <w:lang w:bidi="fa-IR"/>
+        </w:rPr>
+        <w:t>.</w:t>
+      </w:r>
+    </w:p>
+    <w:p>
+      <w:pPr>
+        <w:bidi/>
+        <w:jc w:val="center"/>
+        <w:rPr>
+          <w:rtl/>
+          <w:lang w:bidi="fa-IR"/>
+        </w:rPr>
+      </w:pPr>
+    </w:p>
+    <w:p>
+      <w:pPr>
+        <w:jc w:val="center"/>
+        <w:rPr>
+          <w:rFonts w:hint="cs"/>
+          <w:lang w:bidi="fa-IR"/>
+        </w:rPr>
+      </w:pPr>
+      <m:oMathPara>
+        <m:oMath>
+          <m:sSub>
+            <m:sSubPr>
+              <m:ctrlPr>
+                <w:rPr>
+                  <w:rFonts w:ascii="Cambria Math" w:hAnsi="Cambria Math"/>
+                  <w:i/>
+                  <w:lang w:bidi="fa-IR"/>
+                </w:rPr>
+              </m:ctrlPr>
+            </m:sSubPr>
+            <m:e>
+              <m:r>
+                <w:rPr>
+                  <w:rFonts w:ascii="Cambria Math" w:hAnsi="Cambria Math"/>
+                  <w:lang w:bidi="fa-IR"/>
+                </w:rPr>
+                <m:t>f</m:t>
+              </m:r>
+            </m:e>
+            <m:sub>
+              <m:r>
+                <w:rPr>
+                  <w:rFonts w:ascii="Cambria Math" w:hAnsi="Cambria Math"/>
+                  <w:lang w:bidi="fa-IR"/>
+                </w:rPr>
+                <m:t>max</m:t>
+              </m:r>
+            </m:sub>
+          </m:sSub>
+          <m:r>
+            <w:rPr>
+              <w:rFonts w:ascii="Cambria Math" w:hAnsi="Cambria Math"/>
+              <w:lang w:bidi="fa-IR"/>
+            </w:rPr>
+            <m:t>=</m:t>
+          </m:r>
+          <m:f>
+            <m:fPr>
+              <m:ctrlPr>
+                <w:rPr>
+                  <w:rFonts w:ascii="Cambria Math" w:hAnsi="Cambria Math"/>
+                  <w:i/>
+                  <w:lang w:bidi="fa-IR"/>
+                </w:rPr>
+              </m:ctrlPr>
+            </m:fPr>
+            <m:num>
+              <m:r>
+                <w:rPr>
+                  <w:rFonts w:ascii="Cambria Math" w:hAnsi="Cambria Math"/>
+                  <w:lang w:bidi="fa-IR"/>
+                </w:rPr>
+                <m:t>1</m:t>
+              </m:r>
+            </m:num>
+            <m:den>
+              <m:sSub>
+                <m:sSubPr>
+                  <m:ctrlPr>
+                    <w:rPr>
+                      <w:rFonts w:ascii="Cambria Math" w:hAnsi="Cambria Math"/>
+                      <w:i/>
+                      <w:lang w:bidi="fa-IR"/>
+                    </w:rPr>
+                  </m:ctrlPr>
+                </m:sSubPr>
+                <m:e>
+                  <m:r>
+                    <w:rPr>
+                      <w:rFonts w:ascii="Cambria Math" w:hAnsi="Cambria Math"/>
+                      <w:lang w:bidi="fa-IR"/>
+                    </w:rPr>
+                    <m:t>T</m:t>
+                  </m:r>
+                </m:e>
+                <m:sub>
+                  <m:r>
+                    <w:rPr>
+                      <w:rFonts w:ascii="Cambria Math" w:hAnsi="Cambria Math"/>
+                      <w:lang w:bidi="fa-IR"/>
+                    </w:rPr>
+                    <m:t>min</m:t>
+                  </m:r>
+                </m:sub>
+              </m:sSub>
+            </m:den>
+          </m:f>
+          <m:r>
+            <w:rPr>
+              <w:rFonts w:ascii="Cambria Math" w:hAnsi="Cambria Math"/>
+              <w:lang w:bidi="fa-IR"/>
+            </w:rPr>
+            <m:t>=</m:t>
+          </m:r>
+          <m:f>
+            <m:fPr>
+              <m:ctrlPr>
+                <w:rPr>
+                  <w:rFonts w:ascii="Cambria Math" w:hAnsi="Cambria Math"/>
+                  <w:i/>
+                  <w:lang w:bidi="fa-IR"/>
+                </w:rPr>
+              </m:ctrlPr>
+            </m:fPr>
+            <m:num>
+              <m:r>
+                <w:rPr>
+                  <w:rFonts w:ascii="Cambria Math" w:hAnsi="Cambria Math"/>
+                  <w:lang w:bidi="fa-IR"/>
+                </w:rPr>
+                <m:t>1</m:t>
+              </m:r>
+            </m:num>
+            <m:den/>
+          </m:f>
+          <m:r>
+            <w:rPr>
+              <w:rFonts w:ascii="Cambria Math" w:hAnsi="Cambria Math"/>
+              <w:lang w:bidi="fa-IR"/>
+            </w:rPr>
+            <m:t>=</m:t>
+          </m:r>
+        </m:oMath>
+      </m:oMathPara>
     </w:p>
     <w:p>
       <w:pPr>
@@ -236,6 +424,7 @@
       </w:pPr>
       <w:r>
         <w:rPr>
+          <w:noProof/>
           <w:rtl/>
           <w:lang w:bidi="fa-IR"/>
         </w:rPr>
@@ -338,6 +527,7 @@
       </w:pPr>
       <w:r>
         <w:rPr>
+          <w:noProof/>
           <w:rtl/>
           <w:lang w:bidi="fa-IR"/>
         </w:rPr>
@@ -420,6 +610,7 @@
       </w:pPr>
       <w:r>
         <w:rPr>
+          <w:noProof/>
           <w:rtl/>
           <w:lang w:bidi="fa-IR"/>
         </w:rPr>
@@ -522,6 +713,7 @@
       </w:pPr>
       <w:r>
         <w:rPr>
+          <w:noProof/>
           <w:rtl/>
           <w:lang w:bidi="fa-IR"/>
         </w:rPr>
@@ -604,6 +796,7 @@
       </w:pPr>
       <w:r>
         <w:rPr>
+          <w:noProof/>
           <w:rtl/>
           <w:lang w:bidi="fa-IR"/>
         </w:rPr>
@@ -686,6 +879,7 @@
       </w:pPr>
       <w:r>
         <w:rPr>
+          <w:noProof/>
           <w:rtl/>
           <w:lang w:bidi="fa-IR"/>
         </w:rPr>

</xml_diff>